<commit_message>
Implemented Line Editor's display-words functionality
Going to implement insert, delete, replace, and toString.
</commit_message>
<xml_diff>
--- a/Computer_Science/Computer_Science_II/workspace-line-editor/LineEditorUtilities/Requirements--Line_Editor.docx
+++ b/Computer_Science/Computer_Science_II/workspace-line-editor/LineEditorUtilities/Requirements--Line_Editor.docx
@@ -403,7 +403,7 @@
           <w:highlight w:val="green"/>
           <w:shd w:val="clear" w:color="auto" w:fill="FFFFFF"/>
         </w:rPr>
-        <w:t>display single line, count number of lines</w:t>
+        <w:t xml:space="preserve">display single line, count </w:t>
       </w:r>
       <w:r>
         <w:rPr>
@@ -411,9 +411,10 @@
           <w:color w:val="222222"/>
           <w:sz w:val="24"/>
           <w:szCs w:val="24"/>
+          <w:highlight w:val="green"/>
           <w:shd w:val="clear" w:color="auto" w:fill="FFFFFF"/>
         </w:rPr>
-        <w:t xml:space="preserve">, </w:t>
+        <w:t>number of lines, count number of words in the document,</w:t>
       </w:r>
       <w:r>
         <w:rPr>
@@ -421,20 +422,9 @@
           <w:color w:val="222222"/>
           <w:sz w:val="24"/>
           <w:szCs w:val="24"/>
-          <w:highlight w:val="yellow"/>
           <w:shd w:val="clear" w:color="auto" w:fill="FFFFFF"/>
         </w:rPr>
-        <w:t>count number of words in the document</w:t>
-      </w:r>
-      <w:r>
-        <w:rPr>
-          <w:rFonts w:cstheme="minorHAnsi"/>
-          <w:color w:val="222222"/>
-          <w:sz w:val="24"/>
-          <w:szCs w:val="24"/>
-          <w:shd w:val="clear" w:color="auto" w:fill="FFFFFF"/>
-        </w:rPr>
-        <w:t xml:space="preserve">, </w:t>
+        <w:t xml:space="preserve"> </w:t>
       </w:r>
       <w:r>
         <w:rPr>
@@ -5817,12 +5807,13 @@
         <w:pStyle w:val="Heading2"/>
         <w:rPr>
           <w:sz w:val="28"/>
+          <w:highlight w:val="green"/>
         </w:rPr>
       </w:pPr>
       <w:r>
         <w:rPr>
           <w:sz w:val="28"/>
-          <w:highlight w:val="yellow"/>
+          <w:highlight w:val="green"/>
         </w:rPr>
         <w:lastRenderedPageBreak/>
         <w:t>Display</w:t>
@@ -5830,14 +5821,14 @@
       <w:r>
         <w:rPr>
           <w:sz w:val="28"/>
-          <w:highlight w:val="yellow"/>
+          <w:highlight w:val="green"/>
         </w:rPr>
         <w:t>ing</w:t>
       </w:r>
       <w:r>
         <w:rPr>
           <w:sz w:val="28"/>
-          <w:highlight w:val="yellow"/>
+          <w:highlight w:val="green"/>
         </w:rPr>
         <w:t xml:space="preserve"> number of lines and counting number of words</w:t>
       </w:r>
@@ -5858,55 +5849,183 @@
           <w:color w:val="000000"/>
           <w:sz w:val="24"/>
           <w:szCs w:val="24"/>
-          <w:highlight w:val="yellow"/>
-        </w:rPr>
-        <w:t>Your line editor allows users to</w:t>
-      </w:r>
-      <w:r>
-        <w:rPr>
-          <w:rFonts w:eastAsia="Times New Roman" w:cstheme="minorHAnsi"/>
-          <w:color w:val="000000"/>
-          <w:sz w:val="24"/>
-          <w:szCs w:val="24"/>
+          <w:highlight w:val="green"/>
+        </w:rPr>
+        <w:t>Your line editor allows users to check number</w:t>
+      </w:r>
+      <w:r>
+        <w:rPr>
+          <w:rFonts w:eastAsia="Times New Roman" w:cstheme="minorHAnsi"/>
+          <w:color w:val="000000"/>
+          <w:sz w:val="24"/>
+          <w:szCs w:val="24"/>
+          <w:highlight w:val="green"/>
+        </w:rPr>
+        <w:t>s</w:t>
+      </w:r>
+      <w:r>
+        <w:rPr>
+          <w:rFonts w:eastAsia="Times New Roman" w:cstheme="minorHAnsi"/>
+          <w:color w:val="000000"/>
+          <w:sz w:val="24"/>
+          <w:szCs w:val="24"/>
+          <w:highlight w:val="green"/>
+        </w:rPr>
+        <w:t xml:space="preserve"> of lines and words in the document. Command </w:t>
+      </w:r>
+      <w:r>
+        <w:rPr>
+          <w:rFonts w:eastAsia="Times New Roman" w:cstheme="minorHAnsi"/>
+          <w:b/>
+          <w:color w:val="000000"/>
+          <w:sz w:val="24"/>
+          <w:szCs w:val="24"/>
+          <w:highlight w:val="green"/>
+        </w:rPr>
+        <w:t>lines</w:t>
+      </w:r>
+      <w:r>
+        <w:rPr>
+          <w:rFonts w:eastAsia="Times New Roman" w:cstheme="minorHAnsi"/>
+          <w:color w:val="000000"/>
+          <w:sz w:val="24"/>
+          <w:szCs w:val="24"/>
+          <w:highlight w:val="green"/>
+        </w:rPr>
+        <w:t xml:space="preserve"> display the number of lines of the document; </w:t>
+      </w:r>
+      <w:r>
+        <w:rPr>
+          <w:rFonts w:eastAsia="Times New Roman" w:cstheme="minorHAnsi"/>
+          <w:color w:val="000000"/>
+          <w:sz w:val="24"/>
+          <w:szCs w:val="24"/>
+          <w:highlight w:val="green"/>
+        </w:rPr>
+        <w:t>The c</w:t>
+      </w:r>
+      <w:r>
+        <w:rPr>
+          <w:rFonts w:eastAsia="Times New Roman" w:cstheme="minorHAnsi"/>
+          <w:color w:val="000000"/>
+          <w:sz w:val="24"/>
+          <w:szCs w:val="24"/>
+          <w:highlight w:val="green"/>
+        </w:rPr>
+        <w:t xml:space="preserve">ommand </w:t>
+      </w:r>
+      <w:r>
+        <w:rPr>
+          <w:rFonts w:eastAsia="Times New Roman" w:cstheme="minorHAnsi"/>
+          <w:b/>
+          <w:color w:val="000000"/>
+          <w:sz w:val="24"/>
+          <w:szCs w:val="24"/>
+          <w:highlight w:val="green"/>
+        </w:rPr>
+        <w:t>words</w:t>
+      </w:r>
+      <w:r>
+        <w:rPr>
+          <w:rFonts w:eastAsia="Times New Roman" w:cstheme="minorHAnsi"/>
+          <w:color w:val="000000"/>
+          <w:sz w:val="24"/>
+          <w:szCs w:val="24"/>
+          <w:highlight w:val="green"/>
         </w:rPr>
         <w:t xml:space="preserve"> </w:t>
       </w:r>
-      <w:r>
-        <w:rPr>
-          <w:rFonts w:eastAsia="Times New Roman" w:cstheme="minorHAnsi"/>
-          <w:color w:val="000000"/>
-          <w:sz w:val="24"/>
-          <w:szCs w:val="24"/>
-          <w:highlight w:val="green"/>
-        </w:rPr>
-        <w:t>check number</w:t>
-      </w:r>
-      <w:r>
-        <w:rPr>
-          <w:rFonts w:eastAsia="Times New Roman" w:cstheme="minorHAnsi"/>
-          <w:color w:val="000000"/>
-          <w:sz w:val="24"/>
-          <w:szCs w:val="24"/>
-          <w:highlight w:val="green"/>
-        </w:rPr>
-        <w:t>s</w:t>
-      </w:r>
-      <w:r>
-        <w:rPr>
-          <w:rFonts w:eastAsia="Times New Roman" w:cstheme="minorHAnsi"/>
-          <w:color w:val="000000"/>
-          <w:sz w:val="24"/>
-          <w:szCs w:val="24"/>
-          <w:highlight w:val="green"/>
-        </w:rPr>
-        <w:t xml:space="preserve"> of lines</w:t>
-      </w:r>
-      <w:r>
-        <w:rPr>
-          <w:rFonts w:eastAsia="Times New Roman" w:cstheme="minorHAnsi"/>
-          <w:color w:val="000000"/>
-          <w:sz w:val="24"/>
-          <w:szCs w:val="24"/>
+      <w:proofErr w:type="gramStart"/>
+      <w:r>
+        <w:rPr>
+          <w:rFonts w:eastAsia="Times New Roman" w:cstheme="minorHAnsi"/>
+          <w:color w:val="000000"/>
+          <w:sz w:val="24"/>
+          <w:szCs w:val="24"/>
+          <w:highlight w:val="green"/>
+        </w:rPr>
+        <w:t>displays</w:t>
+      </w:r>
+      <w:proofErr w:type="gramEnd"/>
+      <w:r>
+        <w:rPr>
+          <w:rFonts w:eastAsia="Times New Roman" w:cstheme="minorHAnsi"/>
+          <w:color w:val="000000"/>
+          <w:sz w:val="24"/>
+          <w:szCs w:val="24"/>
+          <w:highlight w:val="green"/>
+        </w:rPr>
+        <w:t xml:space="preserve"> the number of words in the document. All words in the document are separated with delimiters including:</w:t>
+      </w:r>
+      <w:r>
+        <w:rPr>
+          <w:rFonts w:eastAsia="Times New Roman" w:cstheme="minorHAnsi"/>
+          <w:color w:val="000000"/>
+          <w:sz w:val="24"/>
+          <w:szCs w:val="24"/>
+          <w:highlight w:val="green"/>
+        </w:rPr>
+        <w:t xml:space="preserve">  \</w:t>
+      </w:r>
+      <w:proofErr w:type="gramStart"/>
+      <w:r>
+        <w:rPr>
+          <w:rFonts w:eastAsia="Times New Roman" w:cstheme="minorHAnsi"/>
+          <w:color w:val="000000"/>
+          <w:sz w:val="24"/>
+          <w:szCs w:val="24"/>
+          <w:highlight w:val="green"/>
+        </w:rPr>
+        <w:t>s(</w:t>
+      </w:r>
+      <w:proofErr w:type="gramEnd"/>
+      <w:r>
+        <w:rPr>
+          <w:rFonts w:eastAsia="Times New Roman" w:cstheme="minorHAnsi"/>
+          <w:color w:val="000000"/>
+          <w:sz w:val="24"/>
+          <w:szCs w:val="24"/>
+          <w:highlight w:val="green"/>
+        </w:rPr>
+        <w:t xml:space="preserve">white spaces) </w:t>
+      </w:r>
+      <w:r>
+        <w:rPr>
+          <w:rFonts w:eastAsia="Times New Roman" w:cstheme="minorHAnsi"/>
+          <w:color w:val="000000"/>
+          <w:sz w:val="24"/>
+          <w:szCs w:val="24"/>
+          <w:highlight w:val="green"/>
+        </w:rPr>
+        <w:t>\t</w:t>
+      </w:r>
+      <w:r>
+        <w:rPr>
+          <w:rFonts w:eastAsia="Times New Roman" w:cstheme="minorHAnsi"/>
+          <w:color w:val="000000"/>
+          <w:sz w:val="24"/>
+          <w:szCs w:val="24"/>
+          <w:highlight w:val="green"/>
+        </w:rPr>
+        <w:t xml:space="preserve">(tab) </w:t>
+      </w:r>
+      <w:r>
+        <w:rPr>
+          <w:rFonts w:eastAsia="Times New Roman" w:cstheme="minorHAnsi"/>
+          <w:color w:val="000000"/>
+          <w:sz w:val="24"/>
+          <w:szCs w:val="24"/>
+          <w:highlight w:val="green"/>
+        </w:rPr>
+        <w:t>,</w:t>
+      </w:r>
+      <w:r>
+        <w:rPr>
+          <w:rFonts w:eastAsia="Times New Roman" w:cstheme="minorHAnsi"/>
+          <w:color w:val="000000"/>
+          <w:sz w:val="24"/>
+          <w:szCs w:val="24"/>
+          <w:highlight w:val="green"/>
         </w:rPr>
         <w:t xml:space="preserve"> </w:t>
       </w:r>
@@ -5916,191 +6035,37 @@
           <w:color w:val="000000"/>
           <w:sz w:val="24"/>
           <w:szCs w:val="24"/>
-          <w:highlight w:val="yellow"/>
-        </w:rPr>
-        <w:t>and words in the document</w:t>
-      </w:r>
-      <w:r>
-        <w:rPr>
-          <w:rFonts w:eastAsia="Times New Roman" w:cstheme="minorHAnsi"/>
-          <w:color w:val="000000"/>
-          <w:sz w:val="24"/>
-          <w:szCs w:val="24"/>
-        </w:rPr>
-        <w:t xml:space="preserve">. </w:t>
-      </w:r>
-      <w:r>
-        <w:rPr>
-          <w:rFonts w:eastAsia="Times New Roman" w:cstheme="minorHAnsi"/>
-          <w:color w:val="000000"/>
-          <w:sz w:val="24"/>
-          <w:szCs w:val="24"/>
-          <w:highlight w:val="green"/>
-        </w:rPr>
-        <w:t xml:space="preserve">Command </w:t>
-      </w:r>
-      <w:r>
-        <w:rPr>
-          <w:rFonts w:eastAsia="Times New Roman" w:cstheme="minorHAnsi"/>
-          <w:b/>
-          <w:color w:val="000000"/>
-          <w:sz w:val="24"/>
-          <w:szCs w:val="24"/>
-          <w:highlight w:val="green"/>
-        </w:rPr>
-        <w:t>lines</w:t>
-      </w:r>
-      <w:r>
-        <w:rPr>
-          <w:rFonts w:eastAsia="Times New Roman" w:cstheme="minorHAnsi"/>
-          <w:color w:val="000000"/>
-          <w:sz w:val="24"/>
-          <w:szCs w:val="24"/>
-          <w:highlight w:val="green"/>
-        </w:rPr>
-        <w:t xml:space="preserve"> display the number of lines of the document</w:t>
-      </w:r>
-      <w:r>
-        <w:rPr>
-          <w:rFonts w:eastAsia="Times New Roman" w:cstheme="minorHAnsi"/>
-          <w:color w:val="000000"/>
-          <w:sz w:val="24"/>
-          <w:szCs w:val="24"/>
-        </w:rPr>
-        <w:t xml:space="preserve">; </w:t>
-      </w:r>
-      <w:r>
-        <w:rPr>
-          <w:rFonts w:eastAsia="Times New Roman" w:cstheme="minorHAnsi"/>
-          <w:color w:val="000000"/>
-          <w:sz w:val="24"/>
-          <w:szCs w:val="24"/>
-          <w:highlight w:val="yellow"/>
-        </w:rPr>
-        <w:t>The c</w:t>
-      </w:r>
-      <w:r>
-        <w:rPr>
-          <w:rFonts w:eastAsia="Times New Roman" w:cstheme="minorHAnsi"/>
-          <w:color w:val="000000"/>
-          <w:sz w:val="24"/>
-          <w:szCs w:val="24"/>
-          <w:highlight w:val="yellow"/>
-        </w:rPr>
-        <w:t xml:space="preserve">ommand </w:t>
-      </w:r>
-      <w:r>
-        <w:rPr>
-          <w:rFonts w:eastAsia="Times New Roman" w:cstheme="minorHAnsi"/>
-          <w:b/>
-          <w:color w:val="000000"/>
-          <w:sz w:val="24"/>
-          <w:szCs w:val="24"/>
-          <w:highlight w:val="yellow"/>
-        </w:rPr>
-        <w:t>words</w:t>
-      </w:r>
-      <w:r>
-        <w:rPr>
-          <w:rFonts w:eastAsia="Times New Roman" w:cstheme="minorHAnsi"/>
-          <w:color w:val="000000"/>
-          <w:sz w:val="24"/>
-          <w:szCs w:val="24"/>
-          <w:highlight w:val="yellow"/>
+          <w:highlight w:val="green"/>
+        </w:rPr>
+        <w:t>.</w:t>
+      </w:r>
+      <w:r>
+        <w:rPr>
+          <w:rFonts w:eastAsia="Times New Roman" w:cstheme="minorHAnsi"/>
+          <w:color w:val="000000"/>
+          <w:sz w:val="24"/>
+          <w:szCs w:val="24"/>
+          <w:highlight w:val="green"/>
         </w:rPr>
         <w:t xml:space="preserve"> </w:t>
       </w:r>
-      <w:proofErr w:type="gramStart"/>
-      <w:r>
-        <w:rPr>
-          <w:rFonts w:eastAsia="Times New Roman" w:cstheme="minorHAnsi"/>
-          <w:color w:val="000000"/>
-          <w:sz w:val="24"/>
-          <w:szCs w:val="24"/>
-          <w:highlight w:val="yellow"/>
-        </w:rPr>
-        <w:t>displays</w:t>
-      </w:r>
-      <w:proofErr w:type="gramEnd"/>
-      <w:r>
-        <w:rPr>
-          <w:rFonts w:eastAsia="Times New Roman" w:cstheme="minorHAnsi"/>
-          <w:color w:val="000000"/>
-          <w:sz w:val="24"/>
-          <w:szCs w:val="24"/>
-          <w:highlight w:val="yellow"/>
-        </w:rPr>
-        <w:t xml:space="preserve"> the number of words in the document. All words in the document are separated with delimiters including:</w:t>
-      </w:r>
-      <w:r>
-        <w:rPr>
-          <w:rFonts w:eastAsia="Times New Roman" w:cstheme="minorHAnsi"/>
-          <w:color w:val="000000"/>
-          <w:sz w:val="24"/>
-          <w:szCs w:val="24"/>
-          <w:highlight w:val="yellow"/>
-        </w:rPr>
-        <w:t xml:space="preserve">  \</w:t>
-      </w:r>
-      <w:proofErr w:type="gramStart"/>
-      <w:r>
-        <w:rPr>
-          <w:rFonts w:eastAsia="Times New Roman" w:cstheme="minorHAnsi"/>
-          <w:color w:val="000000"/>
-          <w:sz w:val="24"/>
-          <w:szCs w:val="24"/>
-          <w:highlight w:val="yellow"/>
-        </w:rPr>
-        <w:t>s(</w:t>
-      </w:r>
-      <w:proofErr w:type="gramEnd"/>
-      <w:r>
-        <w:rPr>
-          <w:rFonts w:eastAsia="Times New Roman" w:cstheme="minorHAnsi"/>
-          <w:color w:val="000000"/>
-          <w:sz w:val="24"/>
-          <w:szCs w:val="24"/>
-          <w:highlight w:val="yellow"/>
-        </w:rPr>
-        <w:t xml:space="preserve">white spaces) </w:t>
-      </w:r>
-      <w:r>
-        <w:rPr>
-          <w:rFonts w:eastAsia="Times New Roman" w:cstheme="minorHAnsi"/>
-          <w:color w:val="000000"/>
-          <w:sz w:val="24"/>
-          <w:szCs w:val="24"/>
-          <w:highlight w:val="yellow"/>
-        </w:rPr>
-        <w:t>\t</w:t>
-      </w:r>
-      <w:r>
-        <w:rPr>
-          <w:rFonts w:eastAsia="Times New Roman" w:cstheme="minorHAnsi"/>
-          <w:color w:val="000000"/>
-          <w:sz w:val="24"/>
-          <w:szCs w:val="24"/>
-          <w:highlight w:val="yellow"/>
-        </w:rPr>
-        <w:t xml:space="preserve">(tab) </w:t>
-      </w:r>
-      <w:r>
-        <w:rPr>
-          <w:rFonts w:eastAsia="Times New Roman" w:cstheme="minorHAnsi"/>
-          <w:color w:val="000000"/>
-          <w:sz w:val="24"/>
-          <w:szCs w:val="24"/>
-          <w:highlight w:val="yellow"/>
-        </w:rPr>
-        <w:t>,</w:t>
-      </w:r>
-      <w:r>
-        <w:rPr>
-          <w:rFonts w:eastAsia="Times New Roman" w:cstheme="minorHAnsi"/>
-          <w:color w:val="000000"/>
-          <w:sz w:val="24"/>
-          <w:szCs w:val="24"/>
-          <w:highlight w:val="yellow"/>
+      <w:r>
+        <w:rPr>
+          <w:rFonts w:eastAsia="Times New Roman" w:cstheme="minorHAnsi"/>
+          <w:color w:val="000000"/>
+          <w:sz w:val="24"/>
+          <w:szCs w:val="24"/>
+          <w:highlight w:val="green"/>
+        </w:rPr>
+        <w:t>;</w:t>
+      </w:r>
+      <w:r>
+        <w:rPr>
+          <w:rFonts w:eastAsia="Times New Roman" w:cstheme="minorHAnsi"/>
+          <w:color w:val="000000"/>
+          <w:sz w:val="24"/>
+          <w:szCs w:val="24"/>
+          <w:highlight w:val="green"/>
         </w:rPr>
         <w:t xml:space="preserve"> </w:t>
       </w:r>
@@ -6110,17 +6075,17 @@
           <w:color w:val="000000"/>
           <w:sz w:val="24"/>
           <w:szCs w:val="24"/>
-          <w:highlight w:val="yellow"/>
-        </w:rPr>
-        <w:t>.</w:t>
-      </w:r>
-      <w:r>
-        <w:rPr>
-          <w:rFonts w:eastAsia="Times New Roman" w:cstheme="minorHAnsi"/>
-          <w:color w:val="000000"/>
-          <w:sz w:val="24"/>
-          <w:szCs w:val="24"/>
-          <w:highlight w:val="yellow"/>
+          <w:highlight w:val="green"/>
+        </w:rPr>
+        <w:t>’</w:t>
+      </w:r>
+      <w:r>
+        <w:rPr>
+          <w:rFonts w:eastAsia="Times New Roman" w:cstheme="minorHAnsi"/>
+          <w:color w:val="000000"/>
+          <w:sz w:val="24"/>
+          <w:szCs w:val="24"/>
+          <w:highlight w:val="green"/>
         </w:rPr>
         <w:t xml:space="preserve"> </w:t>
       </w:r>
@@ -6130,17 +6095,17 @@
           <w:color w:val="000000"/>
           <w:sz w:val="24"/>
           <w:szCs w:val="24"/>
-          <w:highlight w:val="yellow"/>
-        </w:rPr>
-        <w:t>;</w:t>
-      </w:r>
-      <w:r>
-        <w:rPr>
-          <w:rFonts w:eastAsia="Times New Roman" w:cstheme="minorHAnsi"/>
-          <w:color w:val="000000"/>
-          <w:sz w:val="24"/>
-          <w:szCs w:val="24"/>
-          <w:highlight w:val="yellow"/>
+          <w:highlight w:val="green"/>
+        </w:rPr>
+        <w:t>?</w:t>
+      </w:r>
+      <w:r>
+        <w:rPr>
+          <w:rFonts w:eastAsia="Times New Roman" w:cstheme="minorHAnsi"/>
+          <w:color w:val="000000"/>
+          <w:sz w:val="24"/>
+          <w:szCs w:val="24"/>
+          <w:highlight w:val="green"/>
         </w:rPr>
         <w:t xml:space="preserve"> </w:t>
       </w:r>
@@ -6150,17 +6115,17 @@
           <w:color w:val="000000"/>
           <w:sz w:val="24"/>
           <w:szCs w:val="24"/>
-          <w:highlight w:val="yellow"/>
-        </w:rPr>
-        <w:t>’</w:t>
-      </w:r>
-      <w:r>
-        <w:rPr>
-          <w:rFonts w:eastAsia="Times New Roman" w:cstheme="minorHAnsi"/>
-          <w:color w:val="000000"/>
-          <w:sz w:val="24"/>
-          <w:szCs w:val="24"/>
-          <w:highlight w:val="yellow"/>
+          <w:highlight w:val="green"/>
+        </w:rPr>
+        <w:t>*</w:t>
+      </w:r>
+      <w:r>
+        <w:rPr>
+          <w:rFonts w:eastAsia="Times New Roman" w:cstheme="minorHAnsi"/>
+          <w:color w:val="000000"/>
+          <w:sz w:val="24"/>
+          <w:szCs w:val="24"/>
+          <w:highlight w:val="green"/>
         </w:rPr>
         <w:t xml:space="preserve"> </w:t>
       </w:r>
@@ -6170,17 +6135,17 @@
           <w:color w:val="000000"/>
           <w:sz w:val="24"/>
           <w:szCs w:val="24"/>
-          <w:highlight w:val="yellow"/>
-        </w:rPr>
-        <w:t>?</w:t>
-      </w:r>
-      <w:r>
-        <w:rPr>
-          <w:rFonts w:eastAsia="Times New Roman" w:cstheme="minorHAnsi"/>
-          <w:color w:val="000000"/>
-          <w:sz w:val="24"/>
-          <w:szCs w:val="24"/>
-          <w:highlight w:val="yellow"/>
+          <w:highlight w:val="green"/>
+        </w:rPr>
+        <w:t>!</w:t>
+      </w:r>
+      <w:r>
+        <w:rPr>
+          <w:rFonts w:eastAsia="Times New Roman" w:cstheme="minorHAnsi"/>
+          <w:color w:val="000000"/>
+          <w:sz w:val="24"/>
+          <w:szCs w:val="24"/>
+          <w:highlight w:val="green"/>
         </w:rPr>
         <w:t xml:space="preserve"> </w:t>
       </w:r>
@@ -6190,47 +6155,7 @@
           <w:color w:val="000000"/>
           <w:sz w:val="24"/>
           <w:szCs w:val="24"/>
-          <w:highlight w:val="yellow"/>
-        </w:rPr>
-        <w:t>*</w:t>
-      </w:r>
-      <w:r>
-        <w:rPr>
-          <w:rFonts w:eastAsia="Times New Roman" w:cstheme="minorHAnsi"/>
-          <w:color w:val="000000"/>
-          <w:sz w:val="24"/>
-          <w:szCs w:val="24"/>
-          <w:highlight w:val="yellow"/>
-        </w:rPr>
-        <w:t xml:space="preserve"> </w:t>
-      </w:r>
-      <w:r>
-        <w:rPr>
-          <w:rFonts w:eastAsia="Times New Roman" w:cstheme="minorHAnsi"/>
-          <w:color w:val="000000"/>
-          <w:sz w:val="24"/>
-          <w:szCs w:val="24"/>
-          <w:highlight w:val="yellow"/>
-        </w:rPr>
-        <w:t>!</w:t>
-      </w:r>
-      <w:r>
-        <w:rPr>
-          <w:rFonts w:eastAsia="Times New Roman" w:cstheme="minorHAnsi"/>
-          <w:color w:val="000000"/>
-          <w:sz w:val="24"/>
-          <w:szCs w:val="24"/>
-          <w:highlight w:val="yellow"/>
-        </w:rPr>
-        <w:t xml:space="preserve"> </w:t>
-      </w:r>
-      <w:r>
-        <w:rPr>
-          <w:rFonts w:eastAsia="Times New Roman" w:cstheme="minorHAnsi"/>
-          <w:color w:val="000000"/>
-          <w:sz w:val="24"/>
-          <w:szCs w:val="24"/>
-          <w:highlight w:val="yellow"/>
+          <w:highlight w:val="green"/>
         </w:rPr>
         <w:t>”</w:t>
       </w:r>
@@ -6240,7 +6165,7 @@
           <w:color w:val="000000"/>
           <w:sz w:val="24"/>
           <w:szCs w:val="24"/>
-          <w:highlight w:val="yellow"/>
+          <w:highlight w:val="green"/>
         </w:rPr>
         <w:t xml:space="preserve"> @ - : </w:t>
       </w:r>
@@ -6250,7 +6175,7 @@
           <w:color w:val="000000"/>
           <w:sz w:val="24"/>
           <w:szCs w:val="24"/>
-          <w:highlight w:val="yellow"/>
+          <w:highlight w:val="green"/>
         </w:rPr>
         <w:t>.</w:t>
       </w:r>
@@ -9068,7 +8993,7 @@
               <w:rPr>
                 <w:rFonts w:ascii="Calibri" w:eastAsia="Times New Roman" w:hAnsi="Calibri" w:cs="Calibri"/>
                 <w:color w:val="000000"/>
-                <w:highlight w:val="yellow"/>
+                <w:highlight w:val="green"/>
                 <w:lang w:eastAsia="zh-CN"/>
               </w:rPr>
             </w:pPr>
@@ -9076,7 +9001,7 @@
               <w:rPr>
                 <w:rFonts w:ascii="Calibri" w:eastAsia="Times New Roman" w:hAnsi="Calibri" w:cs="Calibri"/>
                 <w:color w:val="000000"/>
-                <w:highlight w:val="yellow"/>
+                <w:highlight w:val="green"/>
                 <w:lang w:eastAsia="zh-CN"/>
               </w:rPr>
               <w:t>5</w:t>
@@ -9104,7 +9029,7 @@
               <w:rPr>
                 <w:rFonts w:ascii="Calibri" w:eastAsia="Times New Roman" w:hAnsi="Calibri" w:cs="Calibri"/>
                 <w:color w:val="000000"/>
-                <w:highlight w:val="yellow"/>
+                <w:highlight w:val="green"/>
                 <w:lang w:eastAsia="zh-CN"/>
               </w:rPr>
             </w:pPr>
@@ -9112,7 +9037,7 @@
               <w:rPr>
                 <w:rFonts w:ascii="Calibri" w:eastAsia="Times New Roman" w:hAnsi="Calibri" w:cs="Calibri"/>
                 <w:color w:val="000000"/>
-                <w:highlight w:val="yellow"/>
+                <w:highlight w:val="green"/>
                 <w:lang w:eastAsia="zh-CN"/>
               </w:rPr>
               <w:t>words</w:t>
@@ -9140,7 +9065,7 @@
               <w:rPr>
                 <w:rFonts w:ascii="Calibri" w:eastAsia="Times New Roman" w:hAnsi="Calibri" w:cs="Calibri"/>
                 <w:color w:val="000000"/>
-                <w:highlight w:val="yellow"/>
+                <w:highlight w:val="green"/>
                 <w:lang w:eastAsia="zh-CN"/>
               </w:rPr>
             </w:pPr>
@@ -9148,7 +9073,7 @@
               <w:rPr>
                 <w:rFonts w:ascii="Calibri" w:eastAsia="Times New Roman" w:hAnsi="Calibri" w:cs="Calibri"/>
                 <w:color w:val="000000"/>
-                <w:highlight w:val="yellow"/>
+                <w:highlight w:val="green"/>
                 <w:lang w:eastAsia="zh-CN"/>
               </w:rPr>
               <w:t>words()</w:t>

</xml_diff>